<commit_message>
Mudanças na documentação MacEstampas
</commit_message>
<xml_diff>
--- a/docs/Documentação - Orçamento.docx
+++ b/docs/Documentação - Orçamento.docx
@@ -3,116 +3,275 @@
 <w:document xmlns:wpc="http://schemas.microsoft.com/office/word/2010/wordprocessingCanvas" xmlns:cx="http://schemas.microsoft.com/office/drawing/2014/chartex" xmlns:cx1="http://schemas.microsoft.com/office/drawing/2015/9/8/chartex" xmlns:cx2="http://schemas.microsoft.com/office/drawing/2015/10/21/chartex" xmlns:cx3="http://schemas.microsoft.com/office/drawing/2016/5/9/chartex" xmlns:cx4="http://schemas.microsoft.com/office/drawing/2016/5/10/chartex" xmlns:cx5="http://schemas.microsoft.com/office/drawing/2016/5/11/chartex" xmlns:cx6="http://schemas.microsoft.com/office/drawing/2016/5/12/chartex" xmlns:cx7="http://schemas.microsoft.com/office/drawing/2016/5/13/chartex" xmlns:cx8="http://schemas.microsoft.com/office/drawing/2016/5/14/chartex" xmlns:mc="http://schemas.openxmlformats.org/markup-compatibility/2006" xmlns:aink="http://schemas.microsoft.com/office/drawing/2016/ink" xmlns:am3d="http://schemas.microsoft.com/office/drawing/2017/model3d" xmlns:o="urn:schemas-microsoft-com:office:office" xmlns:oel="http://schemas.microsoft.com/office/2019/extlst" xmlns:r="http://schemas.openxmlformats.org/officeDocument/2006/relationships" xmlns:m="http://schemas.openxmlformats.org/officeDocument/2006/math" xmlns:v="urn:schemas-microsoft-com:vml" xmlns:wp14="http://schemas.microsoft.com/office/word/2010/wordprocessingDrawing" xmlns:wp="http://schemas.openxmlformats.org/drawingml/2006/wordprocessingDrawing" xmlns:w10="urn:schemas-microsoft-com:office:word" xmlns:w="http://schemas.openxmlformats.org/wordprocessingml/2006/main" xmlns:w14="http://schemas.microsoft.com/office/word/2010/wordml" xmlns:w15="http://schemas.microsoft.com/office/word/2012/wordml" xmlns:w16cex="http://schemas.microsoft.com/office/word/2018/wordml/cex" xmlns:w16cid="http://schemas.microsoft.com/office/word/2016/wordml/cid" xmlns:w16="http://schemas.microsoft.com/office/word/2018/wordml" xmlns:w16du="http://schemas.microsoft.com/office/word/2023/wordml/word16du" xmlns:w16sdtdh="http://schemas.microsoft.com/office/word/2020/wordml/sdtdatahash" xmlns:w16sdtfl="http://schemas.microsoft.com/office/word/2024/wordml/sdtformatlock" xmlns:w16se="http://schemas.microsoft.com/office/word/2015/wordml/symex" xmlns:wpg="http://schemas.microsoft.com/office/word/2010/wordprocessingGroup" xmlns:wpi="http://schemas.microsoft.com/office/word/2010/wordprocessingInk" xmlns:wne="http://schemas.microsoft.com/office/word/2006/wordml" xmlns:wps="http://schemas.microsoft.com/office/word/2010/wordprocessingShape" mc:Ignorable="w14 w15 w16se w16cid w16 w16cex w16sdtdh w16sdtfl w16du wp14">
   <w:body>
     <w:p>
-      <w:r>
-        <w:t xml:space="preserve">Documentação – Orçamento de Domínio </w:t>
+      <w:pPr>
+        <w:jc w:val="center"/>
+        <w:rPr>
+          <w:b/>
+          <w:bCs/>
+          <w:sz w:val="32"/>
+          <w:szCs w:val="32"/>
+        </w:rPr>
+      </w:pPr>
+      <w:r>
+        <w:rPr>
+          <w:b/>
+          <w:bCs/>
+          <w:sz w:val="32"/>
+          <w:szCs w:val="32"/>
+        </w:rPr>
+        <w:t>Documentação – Orçamento de Domínio</w:t>
       </w:r>
     </w:p>
     <w:p>
-      <w:r>
-        <w:t xml:space="preserve">A hospedagem compartilhada é a opção mais econômica, com preços que variam entre R$ 10 e R$ 40 por mês em empresas populares como </w:t>
-      </w:r>
-      <w:proofErr w:type="spellStart"/>
-      <w:r>
-        <w:t>HostGator</w:t>
-      </w:r>
-      <w:proofErr w:type="spellEnd"/>
-      <w:r>
-        <w:t xml:space="preserve">, Locaweb e </w:t>
-      </w:r>
-      <w:proofErr w:type="spellStart"/>
-      <w:r>
-        <w:t>Hostinger</w:t>
-      </w:r>
-      <w:proofErr w:type="spellEnd"/>
-      <w:r>
-        <w:t xml:space="preserve">. Nela, diversos sites dividem o mesmo servidor, o que reduz custos, mas também limita desempenho e segurança. É ideal para blogs, portfólios, sites institucionais e projetos iniciais que não exigem muitos recursos. </w:t>
-      </w:r>
+      <w:pPr>
+        <w:jc w:val="both"/>
+      </w:pPr>
     </w:p>
     <w:p>
-      <w:r>
-        <w:t xml:space="preserve">Já a VPS oferece um meio-termo entre custo e desempenho, com planos variando de R$ 60 a R$ 250 por mês, dependendo da quantidade de memória e processamento. Apesar de ainda ser um servidor compartilhado, cada usuário possui um espaço isolado e configurável. Essa opção é recomendada para </w:t>
-      </w:r>
-      <w:proofErr w:type="spellStart"/>
-      <w:r>
-        <w:t>e-commerces</w:t>
-      </w:r>
-      <w:proofErr w:type="spellEnd"/>
-      <w:r>
-        <w:t xml:space="preserve"> de médio porte, sistemas internos de empresas e aplicações que exigem estabilidade. </w:t>
+      <w:pPr>
+        <w:jc w:val="both"/>
+        <w:rPr>
+          <w:b/>
+          <w:bCs/>
+          <w:sz w:val="28"/>
+          <w:szCs w:val="28"/>
+        </w:rPr>
+      </w:pPr>
+      <w:r>
+        <w:rPr>
+          <w:b/>
+          <w:bCs/>
+          <w:sz w:val="28"/>
+          <w:szCs w:val="28"/>
+        </w:rPr>
+        <w:t>Serviço de Hospedagem:</w:t>
       </w:r>
     </w:p>
     <w:p>
-      <w:r>
-        <w:t xml:space="preserve">No caso de servidores dedicados, os custos começam em torno de R$ 500 e podem ultrapassar R$ 2.000 por mês, dependendo da configuração. Aqui, o cliente aluga um servidor inteiro, com total controle de hardware e software. Essa modalidade é indicada para portais de grande tráfego, aplicações críticas e empresas que precisam de alta performance, segurança e personalização completa. </w:t>
+      <w:pPr>
+        <w:jc w:val="both"/>
+      </w:pPr>
+      <w:r>
+        <w:t xml:space="preserve">A hospedagem compartilhada é a opção mais barata, custando geralmente entre R$ 10 e R$ 40 por mês em lugares conhecidos como </w:t>
+      </w:r>
+      <w:proofErr w:type="spellStart"/>
+      <w:r>
+        <w:t>HostGator</w:t>
+      </w:r>
+      <w:proofErr w:type="spellEnd"/>
+      <w:r>
+        <w:t xml:space="preserve">, Locaweb e </w:t>
+      </w:r>
+      <w:proofErr w:type="spellStart"/>
+      <w:r>
+        <w:t>Hostinger</w:t>
+      </w:r>
+      <w:proofErr w:type="spellEnd"/>
+      <w:r>
+        <w:t>. Nela, vários sites usam o mesmo servidor. Isso baixa o preço, mas significa que o desempenho e a segurança podem ser limitados. É perfeita para começar com blogs, portfólios ou sites institucionais que não precisam de muita potência.</w:t>
       </w:r>
     </w:p>
     <w:p>
-      <w:r>
-        <w:t xml:space="preserve">Por fim, a hospedagem em nuvem (cloud </w:t>
+      <w:pPr>
+        <w:jc w:val="both"/>
+      </w:pPr>
+    </w:p>
+    <w:p>
+      <w:pPr>
+        <w:jc w:val="both"/>
+      </w:pPr>
+      <w:r>
+        <w:drawing>
+          <wp:inline distT="0" distB="0" distL="0" distR="0" wp14:anchorId="243B8DA4" wp14:editId="51183258">
+            <wp:extent cx="4810125" cy="2789830"/>
+            <wp:effectExtent l="0" t="0" r="0" b="0"/>
+            <wp:docPr id="1900277369" name="Imagem 1" descr="Interface gráfica do usuário, Texto, Aplicativo, chat ou mensagem de texto&#10;&#10;O conteúdo gerado por IA pode estar incorreto."/>
+            <wp:cNvGraphicFramePr>
+              <a:graphicFrameLocks xmlns:a="http://schemas.openxmlformats.org/drawingml/2006/main" noChangeAspect="1"/>
+            </wp:cNvGraphicFramePr>
+            <a:graphic xmlns:a="http://schemas.openxmlformats.org/drawingml/2006/main">
+              <a:graphicData uri="http://schemas.openxmlformats.org/drawingml/2006/picture">
+                <pic:pic xmlns:pic="http://schemas.openxmlformats.org/drawingml/2006/picture">
+                  <pic:nvPicPr>
+                    <pic:cNvPr id="1900277369" name="Imagem 1" descr="Interface gráfica do usuário, Texto, Aplicativo, chat ou mensagem de texto&#10;&#10;O conteúdo gerado por IA pode estar incorreto."/>
+                    <pic:cNvPicPr/>
+                  </pic:nvPicPr>
+                  <pic:blipFill>
+                    <a:blip r:embed="rId5"/>
+                    <a:stretch>
+                      <a:fillRect/>
+                    </a:stretch>
+                  </pic:blipFill>
+                  <pic:spPr>
+                    <a:xfrm>
+                      <a:off x="0" y="0"/>
+                      <a:ext cx="4816957" cy="2793792"/>
+                    </a:xfrm>
+                    <a:prstGeom prst="rect">
+                      <a:avLst/>
+                    </a:prstGeom>
+                  </pic:spPr>
+                </pic:pic>
+              </a:graphicData>
+            </a:graphic>
+          </wp:inline>
+        </w:drawing>
+      </w:r>
+    </w:p>
+    <w:p>
+      <w:pPr>
+        <w:jc w:val="both"/>
+      </w:pPr>
+    </w:p>
+    <w:p>
+      <w:pPr>
+        <w:jc w:val="both"/>
+      </w:pPr>
+      <w:r>
+        <w:t xml:space="preserve">Nossa ideia foi usar a </w:t>
       </w:r>
       <w:proofErr w:type="spellStart"/>
       <w:r>
-        <w:t>hosting</w:t>
+        <w:t>Hostinger</w:t>
       </w:r>
       <w:proofErr w:type="spellEnd"/>
       <w:r>
-        <w:t>) é bastante flexível, com valores que variam de acordo com o consumo, podendo começar em R$ 50 e ultrapassar R$ 1.000 por mês em plataformas como AWS, Google Cloud e Microsoft Azure. Essa opção é escalável e altamente disponível, ideal para startups em crescimento, aplicativos móveis, sistemas que precisam de redundância e empresas que demandam elasticidade nos recursos.</w:t>
+        <w:t xml:space="preserve"> por causa do custo-benefício dos planos. Escolhemos o Plano Premium porque ele nos dava um bônus muito útil: um registro de domínio gratuito, dispensando a compra imediata em sites como o Registro.br.</w:t>
+      </w:r>
+    </w:p>
+    <w:p>
+      <w:pPr>
+        <w:jc w:val="both"/>
+      </w:pPr>
+    </w:p>
+    <w:p>
+      <w:pPr>
+        <w:jc w:val="both"/>
+      </w:pPr>
+      <w:r>
+        <w:t xml:space="preserve">Com essa jogada, o domínio para a </w:t>
+      </w:r>
+      <w:proofErr w:type="spellStart"/>
+      <w:r>
+        <w:t>MacEstampas</w:t>
+      </w:r>
+      <w:proofErr w:type="spellEnd"/>
+      <w:r>
+        <w:t xml:space="preserve"> acaba saindo por um valor ótimo, projetado em R$ 51,99 (após o período de gratuidade). Isso é um ótimo negócio comparado aos preços de outras hospedagens.</w:t>
+      </w:r>
+      <w:r>
+        <w:t xml:space="preserve"> </w:t>
+      </w:r>
+    </w:p>
+    <w:p>
+      <w:pPr>
+        <w:jc w:val="both"/>
+      </w:pPr>
+    </w:p>
+    <w:p>
+      <w:pPr>
+        <w:jc w:val="both"/>
+      </w:pPr>
+      <w:r>
+        <w:lastRenderedPageBreak/>
+        <w:drawing>
+          <wp:inline distT="0" distB="0" distL="0" distR="0" wp14:anchorId="0E862B1F" wp14:editId="4C30F03F">
+            <wp:extent cx="5314950" cy="2837663"/>
+            <wp:effectExtent l="0" t="0" r="0" b="1270"/>
+            <wp:docPr id="997671698" name="Imagem 1" descr="Interface gráfica do usuário, Texto, Aplicativo&#10;&#10;O conteúdo gerado por IA pode estar incorreto."/>
+            <wp:cNvGraphicFramePr>
+              <a:graphicFrameLocks xmlns:a="http://schemas.openxmlformats.org/drawingml/2006/main" noChangeAspect="1"/>
+            </wp:cNvGraphicFramePr>
+            <a:graphic xmlns:a="http://schemas.openxmlformats.org/drawingml/2006/main">
+              <a:graphicData uri="http://schemas.openxmlformats.org/drawingml/2006/picture">
+                <pic:pic xmlns:pic="http://schemas.openxmlformats.org/drawingml/2006/picture">
+                  <pic:nvPicPr>
+                    <pic:cNvPr id="997671698" name="Imagem 1" descr="Interface gráfica do usuário, Texto, Aplicativo&#10;&#10;O conteúdo gerado por IA pode estar incorreto."/>
+                    <pic:cNvPicPr/>
+                  </pic:nvPicPr>
+                  <pic:blipFill>
+                    <a:blip r:embed="rId6"/>
+                    <a:stretch>
+                      <a:fillRect/>
+                    </a:stretch>
+                  </pic:blipFill>
+                  <pic:spPr>
+                    <a:xfrm>
+                      <a:off x="0" y="0"/>
+                      <a:ext cx="5322011" cy="2841433"/>
+                    </a:xfrm>
+                    <a:prstGeom prst="rect">
+                      <a:avLst/>
+                    </a:prstGeom>
+                  </pic:spPr>
+                </pic:pic>
+              </a:graphicData>
+            </a:graphic>
+          </wp:inline>
+        </w:drawing>
+      </w:r>
+    </w:p>
+    <w:p>
+      <w:pPr>
+        <w:jc w:val="both"/>
+      </w:pPr>
+    </w:p>
+    <w:p>
+      <w:pPr>
+        <w:rPr>
+          <w:b/>
+          <w:bCs/>
+          <w:sz w:val="28"/>
+          <w:szCs w:val="28"/>
+        </w:rPr>
+      </w:pPr>
+      <w:r>
+        <w:rPr>
+          <w:b/>
+          <w:bCs/>
+          <w:sz w:val="28"/>
+          <w:szCs w:val="28"/>
+        </w:rPr>
+        <w:t>Registro BR:</w:t>
+      </w:r>
+    </w:p>
+    <w:p>
+      <w:r>
+        <w:t xml:space="preserve">Mesmo já garantindo o domínio com a </w:t>
+      </w:r>
+      <w:proofErr w:type="spellStart"/>
+      <w:r>
+        <w:t>Hostinger</w:t>
+      </w:r>
+      <w:proofErr w:type="spellEnd"/>
+      <w:r>
+        <w:t>, fizemos questão de checar o nosso endereço (www.macestampas.com.br) no site do Registro.br para termos certeza de que está tudo certo e que somos os donos dele.</w:t>
       </w:r>
     </w:p>
     <w:p/>
     <w:p>
       <w:pPr>
-        <w:pStyle w:val="PargrafodaLista"/>
-        <w:numPr>
-          <w:ilvl w:val="0"/>
-          <w:numId w:val="13"/>
-        </w:numPr>
-      </w:pPr>
-      <w:r>
-        <w:t>Conceito</w:t>
-      </w:r>
-      <w:r>
-        <w:t>:</w:t>
-      </w:r>
-    </w:p>
-    <w:p>
-      <w:r>
-        <w:t xml:space="preserve">A hospedagem compartilhada é um tipo de serviço em que vários sites dividem os recursos de um mesmo servidor. Isso inclui espaço em disco, memória, largura de banda e processamento. Essa modalidade é geralmente a opção mais acessível e simples, indicada para pequenos projetos ou sites pessoais. </w:t>
-      </w:r>
-    </w:p>
-    <w:p>
-      <w:pPr>
-        <w:pStyle w:val="PargrafodaLista"/>
-        <w:numPr>
-          <w:ilvl w:val="0"/>
-          <w:numId w:val="13"/>
-        </w:numPr>
-      </w:pPr>
-      <w:r>
-        <w:t>Características Principais</w:t>
-      </w:r>
-      <w:r>
-        <w:t>:</w:t>
-      </w:r>
-    </w:p>
-    <w:p>
+        <w:jc w:val="center"/>
+      </w:pPr>
       <w:r>
         <w:rPr>
+          <w:b/>
+          <w:bCs/>
           <w:noProof/>
         </w:rPr>
         <w:drawing>
-          <wp:anchor distT="0" distB="0" distL="114300" distR="114300" simplePos="0" relativeHeight="251658240" behindDoc="1" locked="0" layoutInCell="1" allowOverlap="1" wp14:anchorId="7AA561C8" wp14:editId="5D3C7BBA">
+          <wp:anchor distT="0" distB="0" distL="114300" distR="114300" simplePos="0" relativeHeight="251660288" behindDoc="1" locked="0" layoutInCell="1" allowOverlap="1" wp14:anchorId="04836F0D" wp14:editId="410106C0">
             <wp:simplePos x="0" y="0"/>
-            <wp:positionH relativeFrom="rightMargin">
-              <wp:align>left</wp:align>
+            <wp:positionH relativeFrom="page">
+              <wp:align>right</wp:align>
             </wp:positionH>
             <wp:positionV relativeFrom="paragraph">
-              <wp:posOffset>1685290</wp:posOffset>
+              <wp:posOffset>4481195</wp:posOffset>
             </wp:positionV>
             <wp:extent cx="600075" cy="600075"/>
             <wp:effectExtent l="0" t="0" r="9525" b="9525"/>
             <wp:wrapNone/>
-            <wp:docPr id="73076697" name="Imagem 5" descr="Logotipo, nome da empresa&#10;&#10;O conteúdo gerado por IA pode estar incorreto."/>
+            <wp:docPr id="1015765857" name="Imagem 5" descr="Logotipo, nome da empresa&#10;&#10;O conteúdo gerado por IA pode estar incorreto."/>
             <wp:cNvGraphicFramePr>
               <a:graphicFrameLocks xmlns:a="http://schemas.openxmlformats.org/drawingml/2006/main" noChangeAspect="1"/>
             </wp:cNvGraphicFramePr>
@@ -124,7 +283,7 @@
                     <pic:cNvPicPr/>
                   </pic:nvPicPr>
                   <pic:blipFill>
-                    <a:blip r:embed="rId5" cstate="print">
+                    <a:blip r:embed="rId7" cstate="print">
                       <a:extLst>
                         <a:ext uri="{28A0092B-C50C-407E-A947-70E740481C1C}">
                           <a14:useLocalDpi xmlns:a14="http://schemas.microsoft.com/office/drawing/2010/main" val="0"/>
@@ -151,167 +310,14 @@
         </w:drawing>
       </w:r>
       <w:r>
-        <w:t xml:space="preserve">Custo reduzido: os valores mensais podem variar entre R$ 10,00 e R$ 40,00, dependendo do provedor e dos recursos adicionais. Gestão facilitada: a maioria dos planos </w:t>
-      </w:r>
-      <w:proofErr w:type="spellStart"/>
-      <w:r>
-        <w:t>inclui</w:t>
-      </w:r>
-      <w:proofErr w:type="spellEnd"/>
-      <w:r>
-        <w:t xml:space="preserve"> painel de controle (como </w:t>
-      </w:r>
-      <w:proofErr w:type="spellStart"/>
-      <w:r>
-        <w:t>cPanel</w:t>
-      </w:r>
-      <w:proofErr w:type="spellEnd"/>
-      <w:r>
-        <w:t xml:space="preserve"> ou </w:t>
-      </w:r>
-      <w:proofErr w:type="spellStart"/>
-      <w:r>
-        <w:t>Plesk</w:t>
-      </w:r>
-      <w:proofErr w:type="spellEnd"/>
-      <w:r>
-        <w:t xml:space="preserve">), que permite administrar o site de forma intuitiva. Recursos limitados: por estar em ambiente compartilhado, há restrições de desempenho caso outro site do mesmo servidor consuma muitos recursos. Suporte básico: geralmente voltado para dúvidas comuns de configuração e manutenção. </w:t>
-      </w:r>
-    </w:p>
-    <w:p>
-      <w:pPr>
-        <w:pStyle w:val="PargrafodaLista"/>
-        <w:numPr>
-          <w:ilvl w:val="0"/>
-          <w:numId w:val="13"/>
-        </w:numPr>
-      </w:pPr>
-      <w:r>
-        <w:lastRenderedPageBreak/>
-        <w:t>Vantagens</w:t>
-      </w:r>
-      <w:r>
-        <w:t>:</w:t>
-      </w:r>
-    </w:p>
-    <w:p>
-      <w:r>
-        <w:t xml:space="preserve">Preço acessível: ótimo custo-benefício para quem está começando. Configuração simples: instalação rápida de sistemas como </w:t>
-      </w:r>
-      <w:proofErr w:type="spellStart"/>
-      <w:r>
-        <w:t>WordPress</w:t>
-      </w:r>
-      <w:proofErr w:type="spellEnd"/>
-      <w:r>
-        <w:t xml:space="preserve">, </w:t>
-      </w:r>
-      <w:proofErr w:type="spellStart"/>
-      <w:r>
-        <w:t>Joomla</w:t>
-      </w:r>
-      <w:proofErr w:type="spellEnd"/>
-      <w:r>
-        <w:t xml:space="preserve"> e Moodle. Manutenção pelo provedor: não há necessidade de conhecimentos avançados de administração de servidores. </w:t>
-      </w:r>
-    </w:p>
-    <w:p>
-      <w:pPr>
-        <w:pStyle w:val="PargrafodaLista"/>
-        <w:numPr>
-          <w:ilvl w:val="0"/>
-          <w:numId w:val="13"/>
-        </w:numPr>
-      </w:pPr>
-      <w:r>
-        <w:t>Desvantagens</w:t>
-      </w:r>
-      <w:r>
-        <w:t>:</w:t>
-      </w:r>
-    </w:p>
-    <w:p>
-      <w:r>
-        <w:t xml:space="preserve">Desempenho limitado: não indicado para sites com grande volume de acessos. Menor segurança: como o servidor é compartilhado, vulnerabilidades em outros sites podem afetar todos. Pouca flexibilidade: restrições quanto a configurações personalizadas e softwares que podem ser instalados. </w:t>
-      </w:r>
-    </w:p>
-    <w:p>
-      <w:pPr>
-        <w:pStyle w:val="PargrafodaLista"/>
-        <w:numPr>
-          <w:ilvl w:val="0"/>
-          <w:numId w:val="13"/>
-        </w:numPr>
-      </w:pPr>
-      <w:r>
-        <w:t>Indicação de Uso</w:t>
-      </w:r>
-      <w:r>
-        <w:t>:</w:t>
-      </w:r>
-    </w:p>
-    <w:p>
-      <w:r>
-        <w:t xml:space="preserve">A hospedagem compartilhada é ideal para: Blogs pessoais ou profissionais; Sites institucionais de pequenas empresas; Portfólios digitais; Lojas virtuais de pequeno porte. </w:t>
-      </w:r>
-    </w:p>
-    <w:p>
-      <w:pPr>
-        <w:pStyle w:val="PargrafodaLista"/>
-        <w:numPr>
-          <w:ilvl w:val="0"/>
-          <w:numId w:val="13"/>
-        </w:numPr>
-      </w:pPr>
-      <w:r>
-        <w:t>Exemplos de Provedores e Preços Médios</w:t>
-      </w:r>
-      <w:r>
-        <w:t>:</w:t>
-      </w:r>
-    </w:p>
-    <w:p>
-      <w:proofErr w:type="spellStart"/>
-      <w:r>
-        <w:t>HostGator</w:t>
-      </w:r>
-      <w:proofErr w:type="spellEnd"/>
-      <w:r>
-        <w:t xml:space="preserve">: planos a partir de R$ 13,99/mês. Locaweb: planos a partir de R$ 19,90/mês. </w:t>
-      </w:r>
-      <w:proofErr w:type="spellStart"/>
-      <w:r>
-        <w:t>KingHost</w:t>
-      </w:r>
-      <w:proofErr w:type="spellEnd"/>
-      <w:r>
-        <w:t>: a partir de R$ 16,00/mês.</w:t>
-      </w:r>
-    </w:p>
-    <w:p/>
-    <w:p>
-      <w:r>
-        <w:t>Conclusão: A hospedagem compartilhada é uma solução econômica e prática para quem deseja colocar um site no ar rapidamente e não necessita de alto desempenho. É recomendada como etapa inicial de presença digital, com possibilidade de migração futura para VPS ou servidor dedicado conforme o crescimento do projeto</w:t>
-      </w:r>
-    </w:p>
-    <w:p>
-      <w:r>
         <w:rPr>
           <w:noProof/>
         </w:rPr>
         <w:drawing>
-          <wp:anchor distT="0" distB="0" distL="114300" distR="114300" simplePos="0" relativeHeight="251660288" behindDoc="1" locked="0" layoutInCell="1" allowOverlap="1" wp14:anchorId="04836F0D" wp14:editId="613F8775">
-            <wp:simplePos x="0" y="0"/>
-            <wp:positionH relativeFrom="rightMargin">
-              <wp:align>left</wp:align>
-            </wp:positionH>
-            <wp:positionV relativeFrom="paragraph">
-              <wp:posOffset>3091815</wp:posOffset>
-            </wp:positionV>
-            <wp:extent cx="600075" cy="600075"/>
-            <wp:effectExtent l="0" t="0" r="9525" b="9525"/>
-            <wp:wrapNone/>
-            <wp:docPr id="1015765857" name="Imagem 5" descr="Logotipo, nome da empresa&#10;&#10;O conteúdo gerado por IA pode estar incorreto."/>
+          <wp:inline distT="0" distB="0" distL="0" distR="0" wp14:anchorId="552D5BEA" wp14:editId="7CECCCA9">
+            <wp:extent cx="5496922" cy="3333750"/>
+            <wp:effectExtent l="0" t="0" r="8890" b="0"/>
+            <wp:docPr id="938062261" name="Imagem 1" descr="Interface gráfica do usuário, Texto, Aplicativo&#10;&#10;O conteúdo gerado por IA pode estar incorreto."/>
             <wp:cNvGraphicFramePr>
               <a:graphicFrameLocks xmlns:a="http://schemas.openxmlformats.org/drawingml/2006/main" noChangeAspect="1"/>
             </wp:cNvGraphicFramePr>
@@ -319,34 +325,41 @@
               <a:graphicData uri="http://schemas.openxmlformats.org/drawingml/2006/picture">
                 <pic:pic xmlns:pic="http://schemas.openxmlformats.org/drawingml/2006/picture">
                   <pic:nvPicPr>
-                    <pic:cNvPr id="73076697" name="Imagem 5" descr="Logotipo, nome da empresa&#10;&#10;O conteúdo gerado por IA pode estar incorreto."/>
-                    <pic:cNvPicPr/>
+                    <pic:cNvPr id="938062261" name="Imagem 1" descr="Interface gráfica do usuário, Texto, Aplicativo&#10;&#10;O conteúdo gerado por IA pode estar incorreto."/>
+                    <pic:cNvPicPr>
+                      <a:picLocks noChangeAspect="1" noChangeArrowheads="1"/>
+                    </pic:cNvPicPr>
                   </pic:nvPicPr>
                   <pic:blipFill>
-                    <a:blip r:embed="rId5" cstate="print">
+                    <a:blip r:embed="rId8" cstate="print">
                       <a:extLst>
                         <a:ext uri="{28A0092B-C50C-407E-A947-70E740481C1C}">
                           <a14:useLocalDpi xmlns:a14="http://schemas.microsoft.com/office/drawing/2010/main" val="0"/>
                         </a:ext>
                       </a:extLst>
                     </a:blip>
+                    <a:srcRect/>
                     <a:stretch>
                       <a:fillRect/>
                     </a:stretch>
                   </pic:blipFill>
-                  <pic:spPr>
+                  <pic:spPr bwMode="auto">
                     <a:xfrm>
                       <a:off x="0" y="0"/>
-                      <a:ext cx="600075" cy="600075"/>
+                      <a:ext cx="5568952" cy="3377434"/>
                     </a:xfrm>
                     <a:prstGeom prst="rect">
                       <a:avLst/>
                     </a:prstGeom>
+                    <a:noFill/>
+                    <a:ln>
+                      <a:noFill/>
+                    </a:ln>
                   </pic:spPr>
                 </pic:pic>
               </a:graphicData>
             </a:graphic>
-          </wp:anchor>
+          </wp:inline>
         </w:drawing>
       </w:r>
     </w:p>
@@ -1665,6 +1678,29 @@
       <w:spacing w:val="5"/>
     </w:rPr>
   </w:style>
+  <w:style w:type="character" w:styleId="Hyperlink">
+    <w:name w:val="Hyperlink"/>
+    <w:basedOn w:val="Fontepargpadro"/>
+    <w:uiPriority w:val="99"/>
+    <w:unhideWhenUsed/>
+    <w:rsid w:val="005B1686"/>
+    <w:rPr>
+      <w:color w:val="467886" w:themeColor="hyperlink"/>
+      <w:u w:val="single"/>
+    </w:rPr>
+  </w:style>
+  <w:style w:type="character" w:styleId="MenoPendente">
+    <w:name w:val="Unresolved Mention"/>
+    <w:basedOn w:val="Fontepargpadro"/>
+    <w:uiPriority w:val="99"/>
+    <w:semiHidden/>
+    <w:unhideWhenUsed/>
+    <w:rsid w:val="005B1686"/>
+    <w:rPr>
+      <w:color w:val="605E5C"/>
+      <w:shd w:val="clear" w:color="auto" w:fill="E1DFDD"/>
+    </w:rPr>
+  </w:style>
 </w:styles>
 </file>
 

</xml_diff>